<commit_message>
included report and final code files
</commit_message>
<xml_diff>
--- a/Multimodal_Insurance_Report_FIXED (1).docx
+++ b/Multimodal_Insurance_Report_FIXED (1).docx
@@ -312,23 +312,13 @@
                 <w:szCs w:val="28"/>
               </w:rPr>
             </w:pPr>
-            <w:proofErr w:type="spellStart"/>
             <w:r>
               <w:rPr>
                 <w:rFonts w:asciiTheme="majorHAnsi" w:hAnsiTheme="majorHAnsi" w:cstheme="majorHAnsi"/>
                 <w:sz w:val="28"/>
                 <w:szCs w:val="28"/>
               </w:rPr>
-              <w:t>Enrollment</w:t>
-            </w:r>
-            <w:proofErr w:type="spellEnd"/>
-            <w:r>
-              <w:rPr>
-                <w:rFonts w:asciiTheme="majorHAnsi" w:hAnsiTheme="majorHAnsi" w:cstheme="majorHAnsi"/>
-                <w:sz w:val="28"/>
-                <w:szCs w:val="28"/>
-              </w:rPr>
-              <w:t xml:space="preserve"> No</w:t>
+              <w:t>Enrollment No</w:t>
             </w:r>
           </w:p>
         </w:tc>
@@ -374,18 +364,8 @@
                 <w:sz w:val="28"/>
                 <w:szCs w:val="28"/>
               </w:rPr>
-              <w:t xml:space="preserve">Ananya </w:t>
+              <w:t>Ananya Madanala</w:t>
             </w:r>
-            <w:proofErr w:type="spellStart"/>
-            <w:r>
-              <w:rPr>
-                <w:rFonts w:asciiTheme="majorHAnsi" w:hAnsiTheme="majorHAnsi" w:cstheme="majorHAnsi"/>
-                <w:sz w:val="28"/>
-                <w:szCs w:val="28"/>
-              </w:rPr>
-              <w:t>Madanala</w:t>
-            </w:r>
-            <w:proofErr w:type="spellEnd"/>
           </w:p>
         </w:tc>
         <w:tc>
@@ -454,41 +434,13 @@
                 <w:szCs w:val="28"/>
               </w:rPr>
             </w:pPr>
-            <w:proofErr w:type="spellStart"/>
             <w:r>
               <w:rPr>
                 <w:rFonts w:asciiTheme="majorHAnsi" w:hAnsiTheme="majorHAnsi" w:cstheme="majorHAnsi"/>
                 <w:sz w:val="28"/>
                 <w:szCs w:val="28"/>
               </w:rPr>
-              <w:t>Anind</w:t>
-            </w:r>
-            <w:proofErr w:type="spellEnd"/>
-            <w:r>
-              <w:rPr>
-                <w:rFonts w:asciiTheme="majorHAnsi" w:hAnsiTheme="majorHAnsi" w:cstheme="majorHAnsi"/>
-                <w:sz w:val="28"/>
-                <w:szCs w:val="28"/>
-              </w:rPr>
-              <w:t xml:space="preserve"> </w:t>
-            </w:r>
-            <w:proofErr w:type="spellStart"/>
-            <w:r>
-              <w:rPr>
-                <w:rFonts w:asciiTheme="majorHAnsi" w:hAnsiTheme="majorHAnsi" w:cstheme="majorHAnsi"/>
-                <w:sz w:val="28"/>
-                <w:szCs w:val="28"/>
-              </w:rPr>
-              <w:t>Bilthariya</w:t>
-            </w:r>
-            <w:proofErr w:type="spellEnd"/>
-            <w:r>
-              <w:rPr>
-                <w:rFonts w:asciiTheme="majorHAnsi" w:hAnsiTheme="majorHAnsi" w:cstheme="majorHAnsi"/>
-                <w:sz w:val="28"/>
-                <w:szCs w:val="28"/>
-              </w:rPr>
-              <w:t xml:space="preserve"> </w:t>
+              <w:t xml:space="preserve">Anind Bilthariya </w:t>
             </w:r>
           </w:p>
         </w:tc>
@@ -854,7 +806,7 @@
           <w:sz w:val="28"/>
           <w:szCs w:val="28"/>
         </w:rPr>
-        <w:t>Suraj Nayak</w:t>
+        <w:t>Rishab Tripathi</w:t>
       </w:r>
     </w:p>
     <w:p>
@@ -1365,16 +1317,8 @@
         <w:rPr>
           <w:rFonts w:asciiTheme="majorHAnsi" w:hAnsiTheme="majorHAnsi" w:cstheme="majorHAnsi"/>
         </w:rPr>
-        <w:t xml:space="preserve"> </w:t>
-      </w:r>
-      <w:proofErr w:type="spellStart"/>
-      <w:r>
-        <w:rPr>
-          <w:rFonts w:asciiTheme="majorHAnsi" w:hAnsiTheme="majorHAnsi" w:cstheme="majorHAnsi"/>
-        </w:rPr>
-        <w:t>explainations</w:t>
-      </w:r>
-      <w:proofErr w:type="spellEnd"/>
+        <w:t xml:space="preserve"> explainations</w:t>
+      </w:r>
       <w:r>
         <w:rPr>
           <w:rFonts w:asciiTheme="majorHAnsi" w:hAnsiTheme="majorHAnsi" w:cstheme="majorHAnsi"/>
@@ -1792,27 +1736,7 @@
           <w:bCs/>
           <w:lang w:val="en-US"/>
         </w:rPr>
-        <w:t xml:space="preserve">Component: </w:t>
-      </w:r>
-      <w:proofErr w:type="spellStart"/>
-      <w:r>
-        <w:rPr>
-          <w:rFonts w:asciiTheme="majorHAnsi" w:eastAsia="Times New Roman" w:hAnsiTheme="majorHAnsi" w:cstheme="majorHAnsi"/>
-          <w:b/>
-          <w:bCs/>
-          <w:lang w:val="en-US"/>
-        </w:rPr>
-        <w:t>Streamlit</w:t>
-      </w:r>
-      <w:proofErr w:type="spellEnd"/>
-      <w:r>
-        <w:rPr>
-          <w:rFonts w:asciiTheme="majorHAnsi" w:eastAsia="Times New Roman" w:hAnsiTheme="majorHAnsi" w:cstheme="majorHAnsi"/>
-          <w:b/>
-          <w:bCs/>
-          <w:lang w:val="en-US"/>
-        </w:rPr>
-        <w:t xml:space="preserve"> UI</w:t>
+        <w:t>Component: Streamlit UI</w:t>
       </w:r>
     </w:p>
     <w:p>
@@ -1828,23 +1752,7 @@
           <w:rFonts w:asciiTheme="majorHAnsi" w:eastAsia="Times New Roman" w:hAnsiTheme="majorHAnsi" w:cstheme="majorHAnsi"/>
           <w:lang w:val="en-US"/>
         </w:rPr>
-        <w:t xml:space="preserve">This is the user-facing interface built using </w:t>
-      </w:r>
-      <w:proofErr w:type="spellStart"/>
-      <w:r>
-        <w:rPr>
-          <w:rFonts w:asciiTheme="majorHAnsi" w:eastAsia="Times New Roman" w:hAnsiTheme="majorHAnsi" w:cstheme="majorHAnsi"/>
-          <w:lang w:val="en-US"/>
-        </w:rPr>
-        <w:t>Streamlit</w:t>
-      </w:r>
-      <w:proofErr w:type="spellEnd"/>
-      <w:r>
-        <w:rPr>
-          <w:rFonts w:asciiTheme="majorHAnsi" w:eastAsia="Times New Roman" w:hAnsiTheme="majorHAnsi" w:cstheme="majorHAnsi"/>
-          <w:lang w:val="en-US"/>
-        </w:rPr>
-        <w:t>.</w:t>
+        <w:t>This is the user-facing interface built using Streamlit.</w:t>
       </w:r>
       <w:r>
         <w:rPr>
@@ -2129,23 +2037,7 @@
           <w:rFonts w:asciiTheme="majorHAnsi" w:eastAsia="Times New Roman" w:hAnsiTheme="majorHAnsi" w:cstheme="majorHAnsi"/>
           <w:lang w:val="en-US"/>
         </w:rPr>
-        <w:t xml:space="preserve">Converts user query into vector embeddings using </w:t>
-      </w:r>
-      <w:proofErr w:type="spellStart"/>
-      <w:r>
-        <w:rPr>
-          <w:rFonts w:asciiTheme="majorHAnsi" w:eastAsia="Times New Roman" w:hAnsiTheme="majorHAnsi" w:cstheme="majorHAnsi"/>
-          <w:lang w:val="en-US"/>
-        </w:rPr>
-        <w:t>SentenceTransformer</w:t>
-      </w:r>
-      <w:proofErr w:type="spellEnd"/>
-      <w:r>
-        <w:rPr>
-          <w:rFonts w:asciiTheme="majorHAnsi" w:eastAsia="Times New Roman" w:hAnsiTheme="majorHAnsi" w:cstheme="majorHAnsi"/>
-          <w:lang w:val="en-US"/>
-        </w:rPr>
-        <w:t>.</w:t>
+        <w:t>Converts user query into vector embeddings using SentenceTransformer.</w:t>
       </w:r>
     </w:p>
     <w:p>
@@ -2460,23 +2352,7 @@
           <w:rFonts w:asciiTheme="majorHAnsi" w:eastAsia="Times New Roman" w:hAnsiTheme="majorHAnsi" w:cstheme="majorHAnsi"/>
           <w:lang w:val="en-US"/>
         </w:rPr>
-        <w:t xml:space="preserve">Uses </w:t>
-      </w:r>
-      <w:proofErr w:type="spellStart"/>
-      <w:r>
-        <w:rPr>
-          <w:rFonts w:asciiTheme="majorHAnsi" w:eastAsia="Times New Roman" w:hAnsiTheme="majorHAnsi" w:cstheme="majorHAnsi"/>
-          <w:lang w:val="en-US"/>
-        </w:rPr>
-        <w:t>runwayml</w:t>
-      </w:r>
-      <w:proofErr w:type="spellEnd"/>
-      <w:r>
-        <w:rPr>
-          <w:rFonts w:asciiTheme="majorHAnsi" w:eastAsia="Times New Roman" w:hAnsiTheme="majorHAnsi" w:cstheme="majorHAnsi"/>
-          <w:lang w:val="en-US"/>
-        </w:rPr>
-        <w:t>/stable-diffusion-v1-5 model.</w:t>
+        <w:t>Uses runwayml/stable-diffusion-v1-5 model.</w:t>
       </w:r>
     </w:p>
     <w:p>
@@ -2759,27 +2635,7 @@
           <w:bCs/>
           <w:lang w:val="en-US"/>
         </w:rPr>
-        <w:t xml:space="preserve">b) </w:t>
-      </w:r>
-      <w:proofErr w:type="spellStart"/>
-      <w:r>
-        <w:rPr>
-          <w:rFonts w:asciiTheme="majorHAnsi" w:eastAsia="Times New Roman" w:hAnsiTheme="majorHAnsi" w:cstheme="majorHAnsi"/>
-          <w:b/>
-          <w:bCs/>
-          <w:lang w:val="en-US"/>
-        </w:rPr>
-        <w:t>runwayml</w:t>
-      </w:r>
-      <w:proofErr w:type="spellEnd"/>
-      <w:r>
-        <w:rPr>
-          <w:rFonts w:asciiTheme="majorHAnsi" w:eastAsia="Times New Roman" w:hAnsiTheme="majorHAnsi" w:cstheme="majorHAnsi"/>
-          <w:b/>
-          <w:bCs/>
-          <w:lang w:val="en-US"/>
-        </w:rPr>
-        <w:t>/stable-diffusion-v1-5</w:t>
+        <w:t>b) runwayml/stable-diffusion-v1-5</w:t>
       </w:r>
     </w:p>
     <w:p>
@@ -2939,19 +2795,11 @@
         </w:rPr>
         <w:t xml:space="preserve">Platform: </w:t>
       </w:r>
-      <w:proofErr w:type="spellStart"/>
-      <w:r>
-        <w:rPr>
-          <w:rFonts w:asciiTheme="majorHAnsi" w:hAnsiTheme="majorHAnsi" w:cstheme="majorHAnsi"/>
-        </w:rPr>
-        <w:t>Streamlit</w:t>
-      </w:r>
-      <w:proofErr w:type="spellEnd"/>
-      <w:r>
-        <w:rPr>
-          <w:rFonts w:asciiTheme="majorHAnsi" w:hAnsiTheme="majorHAnsi" w:cstheme="majorHAnsi"/>
-        </w:rPr>
-        <w:t xml:space="preserve"> for UI</w:t>
+      <w:r>
+        <w:rPr>
+          <w:rFonts w:asciiTheme="majorHAnsi" w:hAnsiTheme="majorHAnsi" w:cstheme="majorHAnsi"/>
+        </w:rPr>
+        <w:t>Streamlit for UI</w:t>
       </w:r>
     </w:p>
     <w:p>
@@ -3598,21 +3446,8 @@
       <w:pStyle w:val="Footer"/>
       <w:jc w:val="center"/>
     </w:pPr>
-    <w:proofErr w:type="spellStart"/>
     <w:r>
-      <w:t>Medicaps</w:t>
-    </w:r>
-    <w:proofErr w:type="spellEnd"/>
-    <w:r>
-      <w:t xml:space="preserve"> University – </w:t>
-    </w:r>
-    <w:proofErr w:type="spellStart"/>
-    <w:r>
-      <w:t>Datagemi</w:t>
-    </w:r>
-    <w:proofErr w:type="spellEnd"/>
-    <w:r>
-      <w:t xml:space="preserve"> Skill Based Course – Project Report | </w:t>
+      <w:t xml:space="preserve">Medicaps University – Datagemi Skill Based Course – Project Report | </w:t>
     </w:r>
     <w:r>
       <w:fldChar w:fldCharType="begin"/>

</xml_diff>